<commit_message>
Added package Microsoft.Xaml.Behaviors.Wpf. Made refactoring on ApplyDifficultyCommand. Added CellGotFocusCommand and EraseSelectedCellCommand
</commit_message>
<xml_diff>
--- a/docs/Documentation.docx
+++ b/docs/Documentation.docx
@@ -2084,15 +2084,27 @@
               </w:rPr>
               <w:t xml:space="preserve">+ </w:t>
             </w:r>
-            <w:r>
-              <w:rPr>
-                <w:rFonts w:ascii="Arial" w:hAnsi="Arial"/>
-                <w:color w:val="000000"/>
-                <w:sz w:val="28"/>
-                <w:szCs w:val="28"/>
-                <w:lang w:val="en-US"/>
-              </w:rPr>
-              <w:t>the function of showing the correct answers - to check the correct</w:t>
+            <w:proofErr w:type="gramStart"/>
+            <w:r>
+              <w:rPr>
+                <w:rFonts w:ascii="Arial" w:hAnsi="Arial"/>
+                <w:color w:val="000000"/>
+                <w:sz w:val="28"/>
+                <w:szCs w:val="28"/>
+                <w:lang w:val="en-US"/>
+              </w:rPr>
+              <w:t>the</w:t>
+            </w:r>
+            <w:proofErr w:type="gramEnd"/>
+            <w:r>
+              <w:rPr>
+                <w:rFonts w:ascii="Arial" w:hAnsi="Arial"/>
+                <w:color w:val="000000"/>
+                <w:sz w:val="28"/>
+                <w:szCs w:val="28"/>
+                <w:lang w:val="en-US"/>
+              </w:rPr>
+              <w:t xml:space="preserve"> function of showing the correct answers - to check the correct</w:t>
             </w:r>
             <w:r>
               <w:rPr>
@@ -2174,6 +2186,7 @@
           <w:lang w:val="en-US"/>
         </w:rPr>
       </w:pPr>
+      <w:proofErr w:type="gramStart"/>
       <w:r>
         <w:rPr>
           <w:rFonts w:ascii="Arial" w:hAnsi="Arial" w:cs="Arial" w:hint="eastAsia"/>
@@ -2213,8 +2226,31 @@
           <w:szCs w:val="46"/>
           <w:lang w:val="en-US"/>
         </w:rPr>
-        <w:t xml:space="preserve"> e.t.c.</w:t>
-      </w:r>
+        <w:t xml:space="preserve"> </w:t>
+      </w:r>
+      <w:proofErr w:type="spellStart"/>
+      <w:r>
+        <w:rPr>
+          <w:rFonts w:ascii="Arial" w:hAnsi="Arial" w:cs="Arial" w:hint="eastAsia"/>
+          <w:b/>
+          <w:sz w:val="46"/>
+          <w:szCs w:val="46"/>
+          <w:lang w:val="en-US"/>
+        </w:rPr>
+        <w:t>e.t.c</w:t>
+      </w:r>
+      <w:proofErr w:type="spellEnd"/>
+      <w:r>
+        <w:rPr>
+          <w:rFonts w:ascii="Arial" w:hAnsi="Arial" w:cs="Arial" w:hint="eastAsia"/>
+          <w:b/>
+          <w:sz w:val="46"/>
+          <w:szCs w:val="46"/>
+          <w:lang w:val="en-US"/>
+        </w:rPr>
+        <w:t>.</w:t>
+      </w:r>
+      <w:proofErr w:type="gramEnd"/>
     </w:p>
     <w:p>
       <w:pPr>
@@ -2257,8 +2293,19 @@
           <w:szCs w:val="32"/>
           <w:lang w:val="en-US"/>
         </w:rPr>
-        <w:t>2. XUnit</w:t>
-      </w:r>
+        <w:t xml:space="preserve">2. </w:t>
+      </w:r>
+      <w:proofErr w:type="spellStart"/>
+      <w:r>
+        <w:rPr>
+          <w:rFonts w:ascii="Arial" w:hAnsi="Arial" w:cs="Arial"/>
+          <w:sz w:val="32"/>
+          <w:szCs w:val="32"/>
+          <w:lang w:val="en-US"/>
+        </w:rPr>
+        <w:t>XUnit</w:t>
+      </w:r>
+      <w:proofErr w:type="spellEnd"/>
     </w:p>
     <w:p>
       <w:pPr>
@@ -2285,6 +2332,7 @@
           <w:lang w:val="en-US"/>
         </w:rPr>
       </w:pPr>
+      <w:proofErr w:type="spellStart"/>
       <w:r>
         <w:rPr>
           <w:rFonts w:ascii="Arial" w:hAnsi="Arial" w:cs="Arial"/>
@@ -2292,7 +2340,17 @@
           <w:szCs w:val="32"/>
           <w:lang w:val="en-US"/>
         </w:rPr>
-        <w:t>Nuget packages:</w:t>
+        <w:t>Nuget</w:t>
+      </w:r>
+      <w:proofErr w:type="spellEnd"/>
+      <w:r>
+        <w:rPr>
+          <w:rFonts w:ascii="Arial" w:hAnsi="Arial" w:cs="Arial"/>
+          <w:sz w:val="32"/>
+          <w:szCs w:val="32"/>
+          <w:lang w:val="en-US"/>
+        </w:rPr>
+        <w:t xml:space="preserve"> packages:</w:t>
       </w:r>
     </w:p>
     <w:p>
@@ -2320,6 +2378,7 @@
           <w:lang w:val="en-US"/>
         </w:rPr>
       </w:pPr>
+      <w:proofErr w:type="spellStart"/>
       <w:r>
         <w:rPr>
           <w:rFonts w:ascii="Arial" w:hAnsi="Arial" w:cs="Arial"/>
@@ -2327,7 +2386,17 @@
           <w:szCs w:val="32"/>
           <w:lang w:val="en-US"/>
         </w:rPr>
-        <w:t>Kakuro project:</w:t>
+        <w:t>Kakuro</w:t>
+      </w:r>
+      <w:proofErr w:type="spellEnd"/>
+      <w:r>
+        <w:rPr>
+          <w:rFonts w:ascii="Arial" w:hAnsi="Arial" w:cs="Arial"/>
+          <w:sz w:val="32"/>
+          <w:szCs w:val="32"/>
+          <w:lang w:val="en-US"/>
+        </w:rPr>
+        <w:t xml:space="preserve"> project:</w:t>
       </w:r>
     </w:p>
     <w:p>
@@ -2340,165 +2409,48 @@
         <w:spacing w:after="0" w:line="360" w:lineRule="auto"/>
         <w:jc w:val="both"/>
         <w:rPr>
-          <w:rFonts w:ascii="Arial" w:hAnsi="Arial" w:cs="Arial"/>
-          <w:sz w:val="32"/>
-          <w:szCs w:val="32"/>
-          <w:lang w:val="en-US"/>
-        </w:rPr>
-      </w:pPr>
-      <w:r>
-        <w:rPr>
-          <w:rFonts w:ascii="Arial" w:hAnsi="Arial" w:cs="Arial"/>
-          <w:sz w:val="32"/>
-          <w:szCs w:val="32"/>
-          <w:lang w:val="en-US"/>
-        </w:rPr>
-        <w:t>Autofac</w:t>
-      </w:r>
-    </w:p>
-    <w:p>
-      <w:pPr>
-        <w:spacing w:after="0" w:line="360" w:lineRule="auto"/>
-        <w:ind w:firstLine="567"/>
-        <w:jc w:val="both"/>
-        <w:rPr>
-          <w:rFonts w:ascii="Arial" w:hAnsi="Arial" w:cs="Arial"/>
-          <w:sz w:val="32"/>
-          <w:szCs w:val="32"/>
-          <w:lang w:val="en-US"/>
-        </w:rPr>
-      </w:pPr>
-    </w:p>
-    <w:p>
-      <w:pPr>
-        <w:spacing w:after="0" w:line="360" w:lineRule="auto"/>
-        <w:ind w:firstLine="567"/>
-        <w:jc w:val="both"/>
-        <w:rPr>
-          <w:rFonts w:ascii="Arial" w:hAnsi="Arial" w:cs="Arial"/>
-          <w:sz w:val="32"/>
-          <w:szCs w:val="32"/>
-          <w:lang w:val="en-US"/>
-        </w:rPr>
-      </w:pPr>
-      <w:r>
-        <w:rPr>
-          <w:rFonts w:ascii="Arial" w:hAnsi="Arial" w:cs="Arial"/>
-          <w:sz w:val="32"/>
-          <w:szCs w:val="32"/>
-          <w:lang w:val="en-US"/>
-        </w:rPr>
-        <w:t>XUnit tests project:</w:t>
-      </w:r>
-    </w:p>
-    <w:p>
-      <w:pPr>
-        <w:spacing w:after="0" w:line="360" w:lineRule="auto"/>
-        <w:ind w:firstLine="567"/>
-        <w:jc w:val="both"/>
-        <w:rPr>
-          <w:rFonts w:ascii="Arial" w:hAnsi="Arial" w:cs="Arial"/>
-          <w:sz w:val="32"/>
-          <w:szCs w:val="32"/>
-          <w:lang w:val="en-US"/>
-        </w:rPr>
-      </w:pPr>
-      <w:r>
-        <w:rPr>
-          <w:rFonts w:ascii="Arial" w:hAnsi="Arial" w:cs="Arial"/>
-          <w:sz w:val="32"/>
-          <w:szCs w:val="32"/>
-          <w:lang w:val="en-US"/>
-        </w:rPr>
-        <w:t>1. coverlet.collector</w:t>
-      </w:r>
-    </w:p>
-    <w:p>
-      <w:pPr>
-        <w:spacing w:after="0" w:line="360" w:lineRule="auto"/>
-        <w:ind w:firstLine="567"/>
-        <w:jc w:val="both"/>
-        <w:rPr>
-          <w:rFonts w:ascii="Arial" w:hAnsi="Arial" w:cs="Arial"/>
-          <w:sz w:val="32"/>
-          <w:szCs w:val="32"/>
-          <w:lang w:val="en-US"/>
-        </w:rPr>
-      </w:pPr>
-      <w:r>
-        <w:rPr>
-          <w:rFonts w:ascii="Arial" w:hAnsi="Arial" w:cs="Arial"/>
-          <w:sz w:val="32"/>
-          <w:szCs w:val="32"/>
-          <w:lang w:val="en-US"/>
-        </w:rPr>
-        <w:t>2. Microsoft.NET.Test.Sdk</w:t>
-      </w:r>
-    </w:p>
-    <w:p>
-      <w:pPr>
-        <w:spacing w:after="0" w:line="360" w:lineRule="auto"/>
-        <w:ind w:firstLine="567"/>
-        <w:jc w:val="both"/>
-        <w:rPr>
-          <w:rFonts w:ascii="Arial" w:hAnsi="Arial" w:cs="Arial"/>
-          <w:sz w:val="32"/>
-          <w:szCs w:val="32"/>
-          <w:lang w:val="en-US"/>
-        </w:rPr>
-      </w:pPr>
-      <w:r>
-        <w:rPr>
-          <w:rFonts w:ascii="Arial" w:hAnsi="Arial" w:cs="Arial"/>
-          <w:sz w:val="32"/>
-          <w:szCs w:val="32"/>
-          <w:lang w:val="en-US"/>
-        </w:rPr>
-        <w:t>3. xunit</w:t>
-      </w:r>
-    </w:p>
-    <w:p>
-      <w:pPr>
-        <w:spacing w:after="0" w:line="360" w:lineRule="auto"/>
-        <w:ind w:firstLine="567"/>
-        <w:jc w:val="both"/>
-        <w:rPr>
-          <w:rFonts w:ascii="Arial" w:hAnsi="Arial" w:cs="Arial"/>
-          <w:sz w:val="32"/>
-          <w:szCs w:val="32"/>
-          <w:lang w:val="en-US"/>
-        </w:rPr>
-      </w:pPr>
-      <w:r>
-        <w:rPr>
-          <w:rFonts w:ascii="Arial" w:hAnsi="Arial" w:cs="Arial"/>
-          <w:sz w:val="32"/>
-          <w:szCs w:val="32"/>
-          <w:lang w:val="en-US"/>
-        </w:rPr>
-        <w:t>4. xunit.runner.visualstudio</w:t>
-      </w:r>
-    </w:p>
-    <w:p>
-      <w:pPr>
-        <w:spacing w:after="0" w:line="360" w:lineRule="auto"/>
-        <w:ind w:firstLine="567"/>
-        <w:jc w:val="both"/>
-        <w:rPr>
-          <w:rFonts w:ascii="Arial" w:hAnsi="Arial" w:cs="Arial"/>
-          <w:sz w:val="32"/>
-          <w:szCs w:val="32"/>
-          <w:lang w:val="en-US"/>
-        </w:rPr>
-      </w:pPr>
-      <w:r>
-        <w:rPr>
           <w:rFonts w:ascii="Arial" w:hAnsi="Arial" w:cs="Arial" w:hint="eastAsia"/>
           <w:sz w:val="32"/>
           <w:szCs w:val="32"/>
           <w:lang w:val="en-US"/>
         </w:rPr>
-        <w:t>5. Moq</w:t>
+      </w:pPr>
+      <w:proofErr w:type="spellStart"/>
+      <w:r>
+        <w:rPr>
+          <w:rFonts w:ascii="Arial" w:hAnsi="Arial" w:cs="Arial"/>
+          <w:sz w:val="32"/>
+          <w:szCs w:val="32"/>
+          <w:lang w:val="en-US"/>
+        </w:rPr>
+        <w:t>Autofac</w:t>
+      </w:r>
+      <w:proofErr w:type="spellEnd"/>
+    </w:p>
+    <w:p>
+      <w:pPr>
+        <w:pStyle w:val="ac"/>
+        <w:numPr>
+          <w:ilvl w:val="0"/>
+          <w:numId w:val="3"/>
+        </w:numPr>
+        <w:spacing w:after="0" w:line="360" w:lineRule="auto"/>
+        <w:jc w:val="both"/>
+        <w:rPr>
+          <w:rFonts w:ascii="Arial" w:hAnsi="Arial" w:cs="Arial"/>
+          <w:sz w:val="32"/>
+          <w:szCs w:val="32"/>
+          <w:lang w:val="en-US"/>
+        </w:rPr>
+      </w:pPr>
+      <w:r>
+        <w:rPr>
+          <w:rFonts w:ascii="Arial" w:hAnsi="Arial" w:cs="Arial"/>
+          <w:sz w:val="32"/>
+          <w:szCs w:val="32"/>
+          <w:lang w:val="en-US"/>
+        </w:rPr>
+        <w:t>Microsoft.Xaml.Behaviors.Wpf</w:t>
       </w:r>
       <w:bookmarkStart w:id="0" w:name="_GoBack"/>
       <w:bookmarkEnd w:id="0"/>
@@ -2523,6 +2475,223 @@
         <w:jc w:val="both"/>
         <w:rPr>
           <w:rFonts w:ascii="Arial" w:hAnsi="Arial" w:cs="Arial"/>
+          <w:sz w:val="32"/>
+          <w:szCs w:val="32"/>
+          <w:lang w:val="en-US"/>
+        </w:rPr>
+      </w:pPr>
+      <w:proofErr w:type="spellStart"/>
+      <w:r>
+        <w:rPr>
+          <w:rFonts w:ascii="Arial" w:hAnsi="Arial" w:cs="Arial"/>
+          <w:sz w:val="32"/>
+          <w:szCs w:val="32"/>
+          <w:lang w:val="en-US"/>
+        </w:rPr>
+        <w:t>XUnit</w:t>
+      </w:r>
+      <w:proofErr w:type="spellEnd"/>
+      <w:r>
+        <w:rPr>
+          <w:rFonts w:ascii="Arial" w:hAnsi="Arial" w:cs="Arial"/>
+          <w:sz w:val="32"/>
+          <w:szCs w:val="32"/>
+          <w:lang w:val="en-US"/>
+        </w:rPr>
+        <w:t xml:space="preserve"> tests project:</w:t>
+      </w:r>
+    </w:p>
+    <w:p>
+      <w:pPr>
+        <w:spacing w:after="0" w:line="360" w:lineRule="auto"/>
+        <w:ind w:firstLine="567"/>
+        <w:jc w:val="both"/>
+        <w:rPr>
+          <w:rFonts w:ascii="Arial" w:hAnsi="Arial" w:cs="Arial"/>
+          <w:sz w:val="32"/>
+          <w:szCs w:val="32"/>
+          <w:lang w:val="en-US"/>
+        </w:rPr>
+      </w:pPr>
+      <w:r>
+        <w:rPr>
+          <w:rFonts w:ascii="Arial" w:hAnsi="Arial" w:cs="Arial"/>
+          <w:sz w:val="32"/>
+          <w:szCs w:val="32"/>
+          <w:lang w:val="en-US"/>
+        </w:rPr>
+        <w:t xml:space="preserve">1. </w:t>
+      </w:r>
+      <w:proofErr w:type="spellStart"/>
+      <w:proofErr w:type="gramStart"/>
+      <w:r>
+        <w:rPr>
+          <w:rFonts w:ascii="Arial" w:hAnsi="Arial" w:cs="Arial"/>
+          <w:sz w:val="32"/>
+          <w:szCs w:val="32"/>
+          <w:lang w:val="en-US"/>
+        </w:rPr>
+        <w:t>coverlet.collector</w:t>
+      </w:r>
+      <w:proofErr w:type="spellEnd"/>
+      <w:proofErr w:type="gramEnd"/>
+    </w:p>
+    <w:p>
+      <w:pPr>
+        <w:spacing w:after="0" w:line="360" w:lineRule="auto"/>
+        <w:ind w:firstLine="567"/>
+        <w:jc w:val="both"/>
+        <w:rPr>
+          <w:rFonts w:ascii="Arial" w:hAnsi="Arial" w:cs="Arial"/>
+          <w:sz w:val="32"/>
+          <w:szCs w:val="32"/>
+          <w:lang w:val="en-US"/>
+        </w:rPr>
+      </w:pPr>
+      <w:r>
+        <w:rPr>
+          <w:rFonts w:ascii="Arial" w:hAnsi="Arial" w:cs="Arial"/>
+          <w:sz w:val="32"/>
+          <w:szCs w:val="32"/>
+          <w:lang w:val="en-US"/>
+        </w:rPr>
+        <w:t xml:space="preserve">2. </w:t>
+      </w:r>
+      <w:proofErr w:type="spellStart"/>
+      <w:r>
+        <w:rPr>
+          <w:rFonts w:ascii="Arial" w:hAnsi="Arial" w:cs="Arial"/>
+          <w:sz w:val="32"/>
+          <w:szCs w:val="32"/>
+          <w:lang w:val="en-US"/>
+        </w:rPr>
+        <w:t>Microsoft.NET.Test.Sdk</w:t>
+      </w:r>
+      <w:proofErr w:type="spellEnd"/>
+    </w:p>
+    <w:p>
+      <w:pPr>
+        <w:spacing w:after="0" w:line="360" w:lineRule="auto"/>
+        <w:ind w:firstLine="567"/>
+        <w:jc w:val="both"/>
+        <w:rPr>
+          <w:rFonts w:ascii="Arial" w:hAnsi="Arial" w:cs="Arial"/>
+          <w:sz w:val="32"/>
+          <w:szCs w:val="32"/>
+          <w:lang w:val="en-US"/>
+        </w:rPr>
+      </w:pPr>
+      <w:r>
+        <w:rPr>
+          <w:rFonts w:ascii="Arial" w:hAnsi="Arial" w:cs="Arial"/>
+          <w:sz w:val="32"/>
+          <w:szCs w:val="32"/>
+          <w:lang w:val="en-US"/>
+        </w:rPr>
+        <w:t xml:space="preserve">3. </w:t>
+      </w:r>
+      <w:proofErr w:type="spellStart"/>
+      <w:proofErr w:type="gramStart"/>
+      <w:r>
+        <w:rPr>
+          <w:rFonts w:ascii="Arial" w:hAnsi="Arial" w:cs="Arial"/>
+          <w:sz w:val="32"/>
+          <w:szCs w:val="32"/>
+          <w:lang w:val="en-US"/>
+        </w:rPr>
+        <w:t>xunit</w:t>
+      </w:r>
+      <w:proofErr w:type="spellEnd"/>
+      <w:proofErr w:type="gramEnd"/>
+    </w:p>
+    <w:p>
+      <w:pPr>
+        <w:spacing w:after="0" w:line="360" w:lineRule="auto"/>
+        <w:ind w:firstLine="567"/>
+        <w:jc w:val="both"/>
+        <w:rPr>
+          <w:rFonts w:ascii="Arial" w:hAnsi="Arial" w:cs="Arial"/>
+          <w:sz w:val="32"/>
+          <w:szCs w:val="32"/>
+          <w:lang w:val="en-US"/>
+        </w:rPr>
+      </w:pPr>
+      <w:r>
+        <w:rPr>
+          <w:rFonts w:ascii="Arial" w:hAnsi="Arial" w:cs="Arial"/>
+          <w:sz w:val="32"/>
+          <w:szCs w:val="32"/>
+          <w:lang w:val="en-US"/>
+        </w:rPr>
+        <w:t xml:space="preserve">4. </w:t>
+      </w:r>
+      <w:proofErr w:type="spellStart"/>
+      <w:proofErr w:type="gramStart"/>
+      <w:r>
+        <w:rPr>
+          <w:rFonts w:ascii="Arial" w:hAnsi="Arial" w:cs="Arial"/>
+          <w:sz w:val="32"/>
+          <w:szCs w:val="32"/>
+          <w:lang w:val="en-US"/>
+        </w:rPr>
+        <w:t>xunit.runner.visualstudio</w:t>
+      </w:r>
+      <w:proofErr w:type="spellEnd"/>
+      <w:proofErr w:type="gramEnd"/>
+    </w:p>
+    <w:p>
+      <w:pPr>
+        <w:spacing w:after="0" w:line="360" w:lineRule="auto"/>
+        <w:ind w:firstLine="567"/>
+        <w:jc w:val="both"/>
+        <w:rPr>
+          <w:rFonts w:ascii="Arial" w:hAnsi="Arial" w:cs="Arial"/>
+          <w:sz w:val="32"/>
+          <w:szCs w:val="32"/>
+          <w:lang w:val="en-US"/>
+        </w:rPr>
+      </w:pPr>
+      <w:r>
+        <w:rPr>
+          <w:rFonts w:ascii="Arial" w:hAnsi="Arial" w:cs="Arial" w:hint="eastAsia"/>
+          <w:sz w:val="32"/>
+          <w:szCs w:val="32"/>
+          <w:lang w:val="en-US"/>
+        </w:rPr>
+        <w:t xml:space="preserve">5. </w:t>
+      </w:r>
+      <w:proofErr w:type="spellStart"/>
+      <w:r>
+        <w:rPr>
+          <w:rFonts w:ascii="Arial" w:hAnsi="Arial" w:cs="Arial" w:hint="eastAsia"/>
+          <w:sz w:val="32"/>
+          <w:szCs w:val="32"/>
+          <w:lang w:val="en-US"/>
+        </w:rPr>
+        <w:t>Moq</w:t>
+      </w:r>
+      <w:proofErr w:type="spellEnd"/>
+    </w:p>
+    <w:p>
+      <w:pPr>
+        <w:spacing w:after="0" w:line="360" w:lineRule="auto"/>
+        <w:ind w:firstLine="567"/>
+        <w:jc w:val="both"/>
+        <w:rPr>
+          <w:rFonts w:ascii="Arial" w:hAnsi="Arial" w:cs="Arial"/>
+          <w:sz w:val="32"/>
+          <w:szCs w:val="32"/>
+          <w:lang w:val="en-US"/>
+        </w:rPr>
+      </w:pPr>
+    </w:p>
+    <w:p>
+      <w:pPr>
+        <w:spacing w:after="0" w:line="360" w:lineRule="auto"/>
+        <w:ind w:firstLine="567"/>
+        <w:jc w:val="both"/>
+        <w:rPr>
+          <w:rFonts w:ascii="Arial" w:hAnsi="Arial" w:cs="Arial"/>
           <w:b/>
           <w:sz w:val="46"/>
           <w:szCs w:val="46"/>
@@ -2679,6 +2848,7 @@
           <w:lang w:val="en-US"/>
         </w:rPr>
       </w:pPr>
+      <w:proofErr w:type="gramStart"/>
       <w:r>
         <w:rPr>
           <w:rFonts w:ascii="Arial" w:hAnsi="Arial" w:cs="Arial" w:hint="eastAsia"/>
@@ -2688,7 +2858,18 @@
           <w:lang w:val="en-US"/>
         </w:rPr>
         <w:lastRenderedPageBreak/>
-        <w:t>Refactoring. Modifications</w:t>
+        <w:t>Refactoring.</w:t>
+      </w:r>
+      <w:proofErr w:type="gramEnd"/>
+      <w:r>
+        <w:rPr>
+          <w:rFonts w:ascii="Arial" w:hAnsi="Arial" w:cs="Arial" w:hint="eastAsia"/>
+          <w:b/>
+          <w:sz w:val="46"/>
+          <w:szCs w:val="46"/>
+          <w:lang w:val="en-US"/>
+        </w:rPr>
+        <w:t xml:space="preserve"> Modifications</w:t>
       </w:r>
     </w:p>
     <w:p>
@@ -3368,15 +3549,27 @@
                 <w:szCs w:val="28"/>
               </w:rPr>
             </w:pPr>
-            <w:r>
-              <w:rPr>
-                <w:rFonts w:ascii="Arial" w:hAnsi="Arial"/>
-                <w:color w:val="000000"/>
-                <w:sz w:val="28"/>
-                <w:szCs w:val="28"/>
-              </w:rPr>
-              <w:t xml:space="preserve">fast </w:t>
-            </w:r>
+            <w:proofErr w:type="spellStart"/>
+            <w:r>
+              <w:rPr>
+                <w:rFonts w:ascii="Arial" w:hAnsi="Arial"/>
+                <w:color w:val="000000"/>
+                <w:sz w:val="28"/>
+                <w:szCs w:val="28"/>
+              </w:rPr>
+              <w:t>fast</w:t>
+            </w:r>
+            <w:proofErr w:type="spellEnd"/>
+            <w:r>
+              <w:rPr>
+                <w:rFonts w:ascii="Arial" w:hAnsi="Arial"/>
+                <w:color w:val="000000"/>
+                <w:sz w:val="28"/>
+                <w:szCs w:val="28"/>
+              </w:rPr>
+              <w:t xml:space="preserve"> </w:t>
+            </w:r>
+            <w:proofErr w:type="spellStart"/>
             <w:r>
               <w:rPr>
                 <w:rFonts w:ascii="Arial" w:hAnsi="Arial"/>
@@ -3386,14 +3579,35 @@
               </w:rPr>
               <w:t>dashboard</w:t>
             </w:r>
-            <w:r>
-              <w:rPr>
-                <w:rFonts w:ascii="Arial" w:hAnsi="Arial"/>
-                <w:color w:val="000000"/>
-                <w:sz w:val="28"/>
-                <w:szCs w:val="28"/>
-              </w:rPr>
-              <w:t xml:space="preserve"> generation;</w:t>
+            <w:proofErr w:type="spellEnd"/>
+            <w:r>
+              <w:rPr>
+                <w:rFonts w:ascii="Arial" w:hAnsi="Arial"/>
+                <w:color w:val="000000"/>
+                <w:sz w:val="28"/>
+                <w:szCs w:val="28"/>
+              </w:rPr>
+              <w:t xml:space="preserve"> </w:t>
+            </w:r>
+            <w:proofErr w:type="spellStart"/>
+            <w:r>
+              <w:rPr>
+                <w:rFonts w:ascii="Arial" w:hAnsi="Arial"/>
+                <w:color w:val="000000"/>
+                <w:sz w:val="28"/>
+                <w:szCs w:val="28"/>
+              </w:rPr>
+              <w:t>generation</w:t>
+            </w:r>
+            <w:proofErr w:type="spellEnd"/>
+            <w:r>
+              <w:rPr>
+                <w:rFonts w:ascii="Arial" w:hAnsi="Arial"/>
+                <w:color w:val="000000"/>
+                <w:sz w:val="28"/>
+                <w:szCs w:val="28"/>
+              </w:rPr>
+              <w:t>;</w:t>
             </w:r>
           </w:p>
           <w:p>
@@ -3416,14 +3630,85 @@
                 <w:lang w:val="en-US"/>
               </w:rPr>
             </w:pPr>
-            <w:r>
-              <w:rPr>
-                <w:rFonts w:ascii="Arial" w:hAnsi="Arial"/>
-                <w:color w:val="000000"/>
-                <w:sz w:val="28"/>
-                <w:szCs w:val="28"/>
-              </w:rPr>
-              <w:t>fast uploading of data.</w:t>
+            <w:proofErr w:type="spellStart"/>
+            <w:r>
+              <w:rPr>
+                <w:rFonts w:ascii="Arial" w:hAnsi="Arial"/>
+                <w:color w:val="000000"/>
+                <w:sz w:val="28"/>
+                <w:szCs w:val="28"/>
+              </w:rPr>
+              <w:t>fast</w:t>
+            </w:r>
+            <w:proofErr w:type="spellEnd"/>
+            <w:r>
+              <w:rPr>
+                <w:rFonts w:ascii="Arial" w:hAnsi="Arial"/>
+                <w:color w:val="000000"/>
+                <w:sz w:val="28"/>
+                <w:szCs w:val="28"/>
+              </w:rPr>
+              <w:t xml:space="preserve"> </w:t>
+            </w:r>
+            <w:proofErr w:type="spellStart"/>
+            <w:r>
+              <w:rPr>
+                <w:rFonts w:ascii="Arial" w:hAnsi="Arial"/>
+                <w:color w:val="000000"/>
+                <w:sz w:val="28"/>
+                <w:szCs w:val="28"/>
+              </w:rPr>
+              <w:t>uploading</w:t>
+            </w:r>
+            <w:proofErr w:type="spellEnd"/>
+            <w:r>
+              <w:rPr>
+                <w:rFonts w:ascii="Arial" w:hAnsi="Arial"/>
+                <w:color w:val="000000"/>
+                <w:sz w:val="28"/>
+                <w:szCs w:val="28"/>
+              </w:rPr>
+              <w:t xml:space="preserve"> </w:t>
+            </w:r>
+            <w:proofErr w:type="spellStart"/>
+            <w:r>
+              <w:rPr>
+                <w:rFonts w:ascii="Arial" w:hAnsi="Arial"/>
+                <w:color w:val="000000"/>
+                <w:sz w:val="28"/>
+                <w:szCs w:val="28"/>
+              </w:rPr>
+              <w:t>of</w:t>
+            </w:r>
+            <w:proofErr w:type="spellEnd"/>
+            <w:r>
+              <w:rPr>
+                <w:rFonts w:ascii="Arial" w:hAnsi="Arial"/>
+                <w:color w:val="000000"/>
+                <w:sz w:val="28"/>
+                <w:szCs w:val="28"/>
+              </w:rPr>
+              <w:t xml:space="preserve"> </w:t>
+            </w:r>
+            <w:proofErr w:type="spellStart"/>
+            <w:r>
+              <w:rPr>
+                <w:rFonts w:ascii="Arial" w:hAnsi="Arial"/>
+                <w:color w:val="000000"/>
+                <w:sz w:val="28"/>
+                <w:szCs w:val="28"/>
+              </w:rPr>
+              <w:t>data</w:t>
+            </w:r>
+            <w:proofErr w:type="spellEnd"/>
+            <w:r>
+              <w:rPr>
+                <w:rFonts w:ascii="Arial" w:hAnsi="Arial"/>
+                <w:color w:val="000000"/>
+                <w:sz w:val="28"/>
+                <w:szCs w:val="28"/>
+              </w:rPr>
+              <w:t>.</w:t>
             </w:r>
           </w:p>
           <w:p>
@@ -3446,16 +3731,29 @@
                 <w:lang w:val="en-US"/>
               </w:rPr>
             </w:pPr>
-            <w:r>
-              <w:rPr>
-                <w:rFonts w:ascii="Arial" w:hAnsi="Arial"/>
-                <w:color w:val="000000"/>
-                <w:sz w:val="28"/>
-                <w:szCs w:val="28"/>
-                <w:lang w:val="en-US"/>
-              </w:rPr>
-              <w:t xml:space="preserve">should be all </w:t>
-            </w:r>
+            <w:proofErr w:type="gramStart"/>
+            <w:r>
+              <w:rPr>
+                <w:rFonts w:ascii="Arial" w:hAnsi="Arial"/>
+                <w:color w:val="000000"/>
+                <w:sz w:val="28"/>
+                <w:szCs w:val="28"/>
+                <w:lang w:val="en-US"/>
+              </w:rPr>
+              <w:t>should</w:t>
+            </w:r>
+            <w:proofErr w:type="gramEnd"/>
+            <w:r>
+              <w:rPr>
+                <w:rFonts w:ascii="Arial" w:hAnsi="Arial"/>
+                <w:color w:val="000000"/>
+                <w:sz w:val="28"/>
+                <w:szCs w:val="28"/>
+                <w:lang w:val="en-US"/>
+              </w:rPr>
+              <w:t xml:space="preserve"> be all </w:t>
+            </w:r>
+            <w:proofErr w:type="spellStart"/>
             <w:r>
               <w:rPr>
                 <w:rFonts w:ascii="Arial" w:hAnsi="Arial"/>
@@ -3468,6 +3766,7 @@
               </w:rPr>
               <w:t>async</w:t>
             </w:r>
+            <w:proofErr w:type="spellEnd"/>
             <w:r>
               <w:rPr>
                 <w:rFonts w:ascii="Arial" w:hAnsi="Arial"/>
@@ -3638,7 +3937,51 @@
                 <w:szCs w:val="28"/>
                 <w:lang w:val="en-US"/>
               </w:rPr>
-              <w:t>there must be cache for  savepoint, so only 3 savepoint must be loaded in program at the same time;</w:t>
+              <w:t xml:space="preserve">there must be cache for  </w:t>
+            </w:r>
+            <w:proofErr w:type="spellStart"/>
+            <w:r>
+              <w:rPr>
+                <w:rFonts w:ascii="Arial" w:hAnsi="Arial"/>
+                <w:color w:val="000000"/>
+                <w:sz w:val="28"/>
+                <w:szCs w:val="28"/>
+                <w:lang w:val="en-US"/>
+              </w:rPr>
+              <w:t>savepoint</w:t>
+            </w:r>
+            <w:proofErr w:type="spellEnd"/>
+            <w:r>
+              <w:rPr>
+                <w:rFonts w:ascii="Arial" w:hAnsi="Arial"/>
+                <w:color w:val="000000"/>
+                <w:sz w:val="28"/>
+                <w:szCs w:val="28"/>
+                <w:lang w:val="en-US"/>
+              </w:rPr>
+              <w:t xml:space="preserve">, so only 3 </w:t>
+            </w:r>
+            <w:proofErr w:type="spellStart"/>
+            <w:r>
+              <w:rPr>
+                <w:rFonts w:ascii="Arial" w:hAnsi="Arial"/>
+                <w:color w:val="000000"/>
+                <w:sz w:val="28"/>
+                <w:szCs w:val="28"/>
+                <w:lang w:val="en-US"/>
+              </w:rPr>
+              <w:t>savepoint</w:t>
+            </w:r>
+            <w:proofErr w:type="spellEnd"/>
+            <w:r>
+              <w:rPr>
+                <w:rFonts w:ascii="Arial" w:hAnsi="Arial"/>
+                <w:color w:val="000000"/>
+                <w:sz w:val="28"/>
+                <w:szCs w:val="28"/>
+                <w:lang w:val="en-US"/>
+              </w:rPr>
+              <w:t xml:space="preserve"> must be loaded in program at the same time;</w:t>
             </w:r>
           </w:p>
           <w:p>
@@ -3661,6 +4004,7 @@
                 <w:lang w:val="en-US"/>
               </w:rPr>
             </w:pPr>
+            <w:proofErr w:type="gramStart"/>
             <w:r>
               <w:rPr>
                 <w:rFonts w:ascii="Arial" w:hAnsi="Arial"/>
@@ -3679,7 +4023,18 @@
                 <w:szCs w:val="28"/>
                 <w:lang w:val="en-US"/>
               </w:rPr>
-              <w:t>ating tables of each difficulty are loaded in accordance with which table the user has switched to. After loading, if the rating table of this difficulty has not been viewed for 5 minutes, it is unloaded until the user goes to it again.</w:t>
+              <w:t>ating</w:t>
+            </w:r>
+            <w:proofErr w:type="gramEnd"/>
+            <w:r>
+              <w:rPr>
+                <w:rFonts w:ascii="Arial" w:hAnsi="Arial"/>
+                <w:color w:val="000000"/>
+                <w:sz w:val="28"/>
+                <w:szCs w:val="28"/>
+                <w:lang w:val="en-US"/>
+              </w:rPr>
+              <w:t xml:space="preserve"> tables of each difficulty are loaded in accordance with which table the user has switched to. After loading, if the rating table of this difficulty has not been viewed for 5 minutes, it is unloaded until the user goes to it again.</w:t>
             </w:r>
           </w:p>
           <w:p>
@@ -3723,6 +4078,7 @@
               </w:rPr>
               <w:t xml:space="preserve">Useful services: </w:t>
             </w:r>
+            <w:proofErr w:type="spellStart"/>
             <w:r>
               <w:rPr>
                 <w:rFonts w:ascii="Arial" w:hAnsi="Arial"/>
@@ -3733,16 +4089,29 @@
               </w:rPr>
               <w:t>ICacheService</w:t>
             </w:r>
-            <w:r>
-              <w:rPr>
-                <w:rFonts w:ascii="Arial" w:hAnsi="Arial"/>
-                <w:color w:val="000000"/>
-                <w:sz w:val="28"/>
-                <w:szCs w:val="28"/>
-                <w:lang w:val="en-US"/>
-              </w:rPr>
-              <w:t>, MemoryCache</w:t>
-            </w:r>
+            <w:proofErr w:type="spellEnd"/>
+            <w:r>
+              <w:rPr>
+                <w:rFonts w:ascii="Arial" w:hAnsi="Arial"/>
+                <w:color w:val="000000"/>
+                <w:sz w:val="28"/>
+                <w:szCs w:val="28"/>
+                <w:lang w:val="en-US"/>
+              </w:rPr>
+              <w:t xml:space="preserve">, </w:t>
+            </w:r>
+            <w:proofErr w:type="spellStart"/>
+            <w:r>
+              <w:rPr>
+                <w:rFonts w:ascii="Arial" w:hAnsi="Arial"/>
+                <w:color w:val="000000"/>
+                <w:sz w:val="28"/>
+                <w:szCs w:val="28"/>
+                <w:lang w:val="en-US"/>
+              </w:rPr>
+              <w:t>MemoryCache</w:t>
+            </w:r>
+            <w:proofErr w:type="spellEnd"/>
           </w:p>
         </w:tc>
       </w:tr>
@@ -3918,7 +4287,29 @@
                 <w:szCs w:val="28"/>
                 <w:lang w:val="en-US"/>
               </w:rPr>
-              <w:t>Celeron ® / Xeon™ / i3 / i5 / i7 чи AMD 6</w:t>
+              <w:t xml:space="preserve">Celeron ® / Xeon™ / i3 / i5 / i7 </w:t>
+            </w:r>
+            <w:proofErr w:type="spellStart"/>
+            <w:r>
+              <w:rPr>
+                <w:rFonts w:ascii="Arial" w:hAnsi="Arial"/>
+                <w:color w:val="000000"/>
+                <w:sz w:val="28"/>
+                <w:szCs w:val="28"/>
+                <w:lang w:val="en-US"/>
+              </w:rPr>
+              <w:t>чи</w:t>
+            </w:r>
+            <w:proofErr w:type="spellEnd"/>
+            <w:r>
+              <w:rPr>
+                <w:rFonts w:ascii="Arial" w:hAnsi="Arial"/>
+                <w:color w:val="000000"/>
+                <w:sz w:val="28"/>
+                <w:szCs w:val="28"/>
+                <w:lang w:val="en-US"/>
+              </w:rPr>
+              <w:t xml:space="preserve"> AMD 6</w:t>
             </w:r>
           </w:p>
           <w:p>
@@ -3941,7 +4332,29 @@
                 <w:szCs w:val="28"/>
                 <w:lang w:val="en-US"/>
               </w:rPr>
-              <w:t>/ Turion ™ / Athlon ™ / Duron ™ /</w:t>
+              <w:t xml:space="preserve">/ </w:t>
+            </w:r>
+            <w:proofErr w:type="spellStart"/>
+            <w:r>
+              <w:rPr>
+                <w:rFonts w:ascii="Arial" w:hAnsi="Arial"/>
+                <w:color w:val="000000"/>
+                <w:sz w:val="28"/>
+                <w:szCs w:val="28"/>
+                <w:lang w:val="en-US"/>
+              </w:rPr>
+              <w:t>Turion</w:t>
+            </w:r>
+            <w:proofErr w:type="spellEnd"/>
+            <w:r>
+              <w:rPr>
+                <w:rFonts w:ascii="Arial" w:hAnsi="Arial"/>
+                <w:color w:val="000000"/>
+                <w:sz w:val="28"/>
+                <w:szCs w:val="28"/>
+                <w:lang w:val="en-US"/>
+              </w:rPr>
+              <w:t xml:space="preserve"> ™ / Athlon ™ / Duron ™ /</w:t>
             </w:r>
           </w:p>
           <w:p>
@@ -4566,7 +4979,29 @@
                 <w:szCs w:val="28"/>
                 <w:lang w:val="en-US"/>
               </w:rPr>
-              <w:t>Also, if the user manually changed files through the File Provider, then since we are not be able to upload data, a message about this is displayed.</w:t>
+              <w:t xml:space="preserve">Also, if the user manually changed files through the File Provider, then since we are not </w:t>
+            </w:r>
+            <w:proofErr w:type="gramStart"/>
+            <w:r>
+              <w:rPr>
+                <w:rFonts w:ascii="Arial" w:hAnsi="Arial"/>
+                <w:color w:val="000000"/>
+                <w:sz w:val="28"/>
+                <w:szCs w:val="28"/>
+                <w:lang w:val="en-US"/>
+              </w:rPr>
+              <w:t>be</w:t>
+            </w:r>
+            <w:proofErr w:type="gramEnd"/>
+            <w:r>
+              <w:rPr>
+                <w:rFonts w:ascii="Arial" w:hAnsi="Arial"/>
+                <w:color w:val="000000"/>
+                <w:sz w:val="28"/>
+                <w:szCs w:val="28"/>
+                <w:lang w:val="en-US"/>
+              </w:rPr>
+              <w:t xml:space="preserve"> able to upload data, a message about this is displayed.</w:t>
             </w:r>
           </w:p>
         </w:tc>
@@ -4720,6 +5155,7 @@
           <w:lang w:val="en-US"/>
         </w:rPr>
       </w:pPr>
+      <w:proofErr w:type="spellStart"/>
       <w:r>
         <w:rPr>
           <w:rFonts w:ascii="Arial" w:hAnsi="Arial" w:cs="Arial" w:hint="eastAsia"/>
@@ -4728,7 +5164,18 @@
           <w:szCs w:val="32"/>
           <w:lang w:val="en-US"/>
         </w:rPr>
-        <w:t>Userful links:</w:t>
+        <w:t>Userful</w:t>
+      </w:r>
+      <w:proofErr w:type="spellEnd"/>
+      <w:r>
+        <w:rPr>
+          <w:rFonts w:ascii="Arial" w:hAnsi="Arial" w:cs="Arial" w:hint="eastAsia"/>
+          <w:b/>
+          <w:sz w:val="32"/>
+          <w:szCs w:val="32"/>
+          <w:lang w:val="en-US"/>
+        </w:rPr>
+        <w:t xml:space="preserve"> links:</w:t>
       </w:r>
     </w:p>
     <w:p>
@@ -5125,7 +5572,29 @@
                 <w:szCs w:val="28"/>
                 <w:lang w:val="en-US" w:eastAsia="ja-JP"/>
               </w:rPr>
-              <w:t>it’s probably better to make possible to pass parameter of type T (any type). It’ll be done so as only some classes could set, for example, filepath, if we’re talking about CSV-files. As I See it now:</w:t>
+              <w:t xml:space="preserve">it’s probably better to make possible to pass parameter of type T (any type). It’ll be done so as only some classes could set, for example, </w:t>
+            </w:r>
+            <w:proofErr w:type="spellStart"/>
+            <w:r>
+              <w:rPr>
+                <w:rFonts w:ascii="Arial" w:eastAsiaTheme="minorEastAsia" w:hAnsi="Arial"/>
+                <w:color w:val="000000"/>
+                <w:sz w:val="28"/>
+                <w:szCs w:val="28"/>
+                <w:lang w:val="en-US" w:eastAsia="ja-JP"/>
+              </w:rPr>
+              <w:t>filepath</w:t>
+            </w:r>
+            <w:proofErr w:type="spellEnd"/>
+            <w:r>
+              <w:rPr>
+                <w:rFonts w:ascii="Arial" w:eastAsiaTheme="minorEastAsia" w:hAnsi="Arial"/>
+                <w:color w:val="000000"/>
+                <w:sz w:val="28"/>
+                <w:szCs w:val="28"/>
+                <w:lang w:val="en-US" w:eastAsia="ja-JP"/>
+              </w:rPr>
+              <w:t>, if we’re talking about CSV-files. As I See it now:</w:t>
             </w:r>
           </w:p>
           <w:p>
@@ -5148,7 +5617,29 @@
                 <w:szCs w:val="28"/>
                 <w:lang w:val="en-US" w:eastAsia="ja-JP"/>
               </w:rPr>
-              <w:t>interface IXXXFactory&lt;T&gt;</w:t>
+              <w:t xml:space="preserve">interface </w:t>
+            </w:r>
+            <w:proofErr w:type="spellStart"/>
+            <w:r>
+              <w:rPr>
+                <w:rFonts w:ascii="Arial" w:eastAsiaTheme="minorEastAsia" w:hAnsi="Arial"/>
+                <w:color w:val="000000"/>
+                <w:sz w:val="28"/>
+                <w:szCs w:val="28"/>
+                <w:lang w:val="en-US" w:eastAsia="ja-JP"/>
+              </w:rPr>
+              <w:t>IXXXFactory</w:t>
+            </w:r>
+            <w:proofErr w:type="spellEnd"/>
+            <w:r>
+              <w:rPr>
+                <w:rFonts w:ascii="Arial" w:eastAsiaTheme="minorEastAsia" w:hAnsi="Arial"/>
+                <w:color w:val="000000"/>
+                <w:sz w:val="28"/>
+                <w:szCs w:val="28"/>
+                <w:lang w:val="en-US" w:eastAsia="ja-JP"/>
+              </w:rPr>
+              <w:t>&lt;T&gt;</w:t>
             </w:r>
           </w:p>
           <w:p>
@@ -5240,7 +5731,51 @@
                 <w:szCs w:val="28"/>
                 <w:lang w:val="en-US" w:eastAsia="ja-JP"/>
               </w:rPr>
-              <w:t>class CSVFactory : IXXXFactory&lt;string&gt;</w:t>
+              <w:t xml:space="preserve">class </w:t>
+            </w:r>
+            <w:proofErr w:type="spellStart"/>
+            <w:r>
+              <w:rPr>
+                <w:rFonts w:ascii="Arial" w:eastAsiaTheme="minorEastAsia" w:hAnsi="Arial"/>
+                <w:color w:val="000000"/>
+                <w:sz w:val="28"/>
+                <w:szCs w:val="28"/>
+                <w:lang w:val="en-US" w:eastAsia="ja-JP"/>
+              </w:rPr>
+              <w:t>CSVFactory</w:t>
+            </w:r>
+            <w:proofErr w:type="spellEnd"/>
+            <w:r>
+              <w:rPr>
+                <w:rFonts w:ascii="Arial" w:eastAsiaTheme="minorEastAsia" w:hAnsi="Arial"/>
+                <w:color w:val="000000"/>
+                <w:sz w:val="28"/>
+                <w:szCs w:val="28"/>
+                <w:lang w:val="en-US" w:eastAsia="ja-JP"/>
+              </w:rPr>
+              <w:t xml:space="preserve"> : </w:t>
+            </w:r>
+            <w:proofErr w:type="spellStart"/>
+            <w:r>
+              <w:rPr>
+                <w:rFonts w:ascii="Arial" w:eastAsiaTheme="minorEastAsia" w:hAnsi="Arial"/>
+                <w:color w:val="000000"/>
+                <w:sz w:val="28"/>
+                <w:szCs w:val="28"/>
+                <w:lang w:val="en-US" w:eastAsia="ja-JP"/>
+              </w:rPr>
+              <w:t>IXXXFactory</w:t>
+            </w:r>
+            <w:proofErr w:type="spellEnd"/>
+            <w:r>
+              <w:rPr>
+                <w:rFonts w:ascii="Arial" w:eastAsiaTheme="minorEastAsia" w:hAnsi="Arial"/>
+                <w:color w:val="000000"/>
+                <w:sz w:val="28"/>
+                <w:szCs w:val="28"/>
+                <w:lang w:val="en-US" w:eastAsia="ja-JP"/>
+              </w:rPr>
+              <w:t>&lt;string&gt;</w:t>
             </w:r>
           </w:p>
           <w:p>
@@ -5286,7 +5821,29 @@
                 <w:szCs w:val="28"/>
                 <w:lang w:val="en-US" w:eastAsia="ja-JP"/>
               </w:rPr>
-              <w:t>IXXX Create(string filepath);</w:t>
+              <w:t xml:space="preserve">IXXX Create(string </w:t>
+            </w:r>
+            <w:proofErr w:type="spellStart"/>
+            <w:r>
+              <w:rPr>
+                <w:rFonts w:ascii="Arial" w:eastAsiaTheme="minorEastAsia" w:hAnsi="Arial"/>
+                <w:color w:val="000000"/>
+                <w:sz w:val="28"/>
+                <w:szCs w:val="28"/>
+                <w:lang w:val="en-US" w:eastAsia="ja-JP"/>
+              </w:rPr>
+              <w:t>filepath</w:t>
+            </w:r>
+            <w:proofErr w:type="spellEnd"/>
+            <w:r>
+              <w:rPr>
+                <w:rFonts w:ascii="Arial" w:eastAsiaTheme="minorEastAsia" w:hAnsi="Arial"/>
+                <w:color w:val="000000"/>
+                <w:sz w:val="28"/>
+                <w:szCs w:val="28"/>
+                <w:lang w:val="en-US" w:eastAsia="ja-JP"/>
+              </w:rPr>
+              <w:t>);</w:t>
             </w:r>
           </w:p>
           <w:p>
@@ -5473,6 +6030,7 @@
                 <w:lang w:eastAsia="ja-JP"/>
               </w:rPr>
             </w:pPr>
+            <w:proofErr w:type="spellStart"/>
             <w:r>
               <w:rPr>
                 <w:rFonts w:ascii="Arial" w:eastAsiaTheme="minorEastAsia" w:hAnsi="Arial"/>
@@ -5481,8 +6039,75 @@
                 <w:szCs w:val="28"/>
                 <w:lang w:eastAsia="ja-JP"/>
               </w:rPr>
-              <w:t>Inversion and negative field</w:t>
-            </w:r>
+              <w:t>Inversion</w:t>
+            </w:r>
+            <w:proofErr w:type="spellEnd"/>
+            <w:r>
+              <w:rPr>
+                <w:rFonts w:ascii="Arial" w:eastAsiaTheme="minorEastAsia" w:hAnsi="Arial"/>
+                <w:color w:val="000000"/>
+                <w:sz w:val="28"/>
+                <w:szCs w:val="28"/>
+                <w:lang w:eastAsia="ja-JP"/>
+              </w:rPr>
+              <w:t xml:space="preserve"> </w:t>
+            </w:r>
+            <w:proofErr w:type="spellStart"/>
+            <w:r>
+              <w:rPr>
+                <w:rFonts w:ascii="Arial" w:eastAsiaTheme="minorEastAsia" w:hAnsi="Arial"/>
+                <w:color w:val="000000"/>
+                <w:sz w:val="28"/>
+                <w:szCs w:val="28"/>
+                <w:lang w:eastAsia="ja-JP"/>
+              </w:rPr>
+              <w:t>and</w:t>
+            </w:r>
+            <w:proofErr w:type="spellEnd"/>
+            <w:r>
+              <w:rPr>
+                <w:rFonts w:ascii="Arial" w:eastAsiaTheme="minorEastAsia" w:hAnsi="Arial"/>
+                <w:color w:val="000000"/>
+                <w:sz w:val="28"/>
+                <w:szCs w:val="28"/>
+                <w:lang w:eastAsia="ja-JP"/>
+              </w:rPr>
+              <w:t xml:space="preserve"> </w:t>
+            </w:r>
+            <w:proofErr w:type="spellStart"/>
+            <w:r>
+              <w:rPr>
+                <w:rFonts w:ascii="Arial" w:eastAsiaTheme="minorEastAsia" w:hAnsi="Arial"/>
+                <w:color w:val="000000"/>
+                <w:sz w:val="28"/>
+                <w:szCs w:val="28"/>
+                <w:lang w:eastAsia="ja-JP"/>
+              </w:rPr>
+              <w:t>negative</w:t>
+            </w:r>
+            <w:proofErr w:type="spellEnd"/>
+            <w:r>
+              <w:rPr>
+                <w:rFonts w:ascii="Arial" w:eastAsiaTheme="minorEastAsia" w:hAnsi="Arial"/>
+                <w:color w:val="000000"/>
+                <w:sz w:val="28"/>
+                <w:szCs w:val="28"/>
+                <w:lang w:eastAsia="ja-JP"/>
+              </w:rPr>
+              <w:t xml:space="preserve"> </w:t>
+            </w:r>
+            <w:proofErr w:type="spellStart"/>
+            <w:r>
+              <w:rPr>
+                <w:rFonts w:ascii="Arial" w:eastAsiaTheme="minorEastAsia" w:hAnsi="Arial"/>
+                <w:color w:val="000000"/>
+                <w:sz w:val="28"/>
+                <w:szCs w:val="28"/>
+                <w:lang w:eastAsia="ja-JP"/>
+              </w:rPr>
+              <w:t>field</w:t>
+            </w:r>
+            <w:proofErr w:type="spellEnd"/>
           </w:p>
         </w:tc>
         <w:tc>
@@ -5532,6 +6157,7 @@
                 <w:lang w:val="uk-UA" w:eastAsia="ja-JP"/>
               </w:rPr>
             </w:pPr>
+            <w:proofErr w:type="spellStart"/>
             <w:r>
               <w:rPr>
                 <w:rFonts w:ascii="Arial" w:eastAsiaTheme="minorEastAsia" w:hAnsi="Arial" w:hint="eastAsia"/>
@@ -5540,8 +6166,75 @@
                 <w:szCs w:val="28"/>
                 <w:lang w:val="uk-UA" w:eastAsia="ja-JP"/>
               </w:rPr>
-              <w:t>Obstacles on hard level</w:t>
-            </w:r>
+              <w:t>Obstacles</w:t>
+            </w:r>
+            <w:proofErr w:type="spellEnd"/>
+            <w:r>
+              <w:rPr>
+                <w:rFonts w:ascii="Arial" w:eastAsiaTheme="minorEastAsia" w:hAnsi="Arial" w:hint="eastAsia"/>
+                <w:color w:val="000000"/>
+                <w:sz w:val="28"/>
+                <w:szCs w:val="28"/>
+                <w:lang w:val="uk-UA" w:eastAsia="ja-JP"/>
+              </w:rPr>
+              <w:t xml:space="preserve"> </w:t>
+            </w:r>
+            <w:proofErr w:type="spellStart"/>
+            <w:r>
+              <w:rPr>
+                <w:rFonts w:ascii="Arial" w:eastAsiaTheme="minorEastAsia" w:hAnsi="Arial" w:hint="eastAsia"/>
+                <w:color w:val="000000"/>
+                <w:sz w:val="28"/>
+                <w:szCs w:val="28"/>
+                <w:lang w:val="uk-UA" w:eastAsia="ja-JP"/>
+              </w:rPr>
+              <w:t>on</w:t>
+            </w:r>
+            <w:proofErr w:type="spellEnd"/>
+            <w:r>
+              <w:rPr>
+                <w:rFonts w:ascii="Arial" w:eastAsiaTheme="minorEastAsia" w:hAnsi="Arial" w:hint="eastAsia"/>
+                <w:color w:val="000000"/>
+                <w:sz w:val="28"/>
+                <w:szCs w:val="28"/>
+                <w:lang w:val="uk-UA" w:eastAsia="ja-JP"/>
+              </w:rPr>
+              <w:t xml:space="preserve"> </w:t>
+            </w:r>
+            <w:proofErr w:type="spellStart"/>
+            <w:r>
+              <w:rPr>
+                <w:rFonts w:ascii="Arial" w:eastAsiaTheme="minorEastAsia" w:hAnsi="Arial" w:hint="eastAsia"/>
+                <w:color w:val="000000"/>
+                <w:sz w:val="28"/>
+                <w:szCs w:val="28"/>
+                <w:lang w:val="uk-UA" w:eastAsia="ja-JP"/>
+              </w:rPr>
+              <w:t>hard</w:t>
+            </w:r>
+            <w:proofErr w:type="spellEnd"/>
+            <w:r>
+              <w:rPr>
+                <w:rFonts w:ascii="Arial" w:eastAsiaTheme="minorEastAsia" w:hAnsi="Arial" w:hint="eastAsia"/>
+                <w:color w:val="000000"/>
+                <w:sz w:val="28"/>
+                <w:szCs w:val="28"/>
+                <w:lang w:val="uk-UA" w:eastAsia="ja-JP"/>
+              </w:rPr>
+              <w:t xml:space="preserve"> </w:t>
+            </w:r>
+            <w:proofErr w:type="spellStart"/>
+            <w:r>
+              <w:rPr>
+                <w:rFonts w:ascii="Arial" w:eastAsiaTheme="minorEastAsia" w:hAnsi="Arial" w:hint="eastAsia"/>
+                <w:color w:val="000000"/>
+                <w:sz w:val="28"/>
+                <w:szCs w:val="28"/>
+                <w:lang w:val="uk-UA" w:eastAsia="ja-JP"/>
+              </w:rPr>
+              <w:t>level</w:t>
+            </w:r>
+            <w:proofErr w:type="spellEnd"/>
           </w:p>
         </w:tc>
         <w:tc>
@@ -5581,6 +6274,7 @@
               </w:rPr>
               <w:t xml:space="preserve">, </w:t>
             </w:r>
+            <w:proofErr w:type="spellStart"/>
             <w:r>
               <w:rPr>
                 <w:rFonts w:ascii="Arial" w:eastAsiaTheme="minorEastAsia" w:hAnsi="Arial" w:hint="eastAsia"/>
@@ -5589,7 +6283,84 @@
                 <w:szCs w:val="28"/>
                 <w:lang w:val="uk-UA" w:eastAsia="ja-JP"/>
               </w:rPr>
-              <w:t>glare of light, e.t.c.</w:t>
+              <w:t>glare</w:t>
+            </w:r>
+            <w:proofErr w:type="spellEnd"/>
+            <w:r>
+              <w:rPr>
+                <w:rFonts w:ascii="Arial" w:eastAsiaTheme="minorEastAsia" w:hAnsi="Arial" w:hint="eastAsia"/>
+                <w:color w:val="000000"/>
+                <w:sz w:val="28"/>
+                <w:szCs w:val="28"/>
+                <w:lang w:val="uk-UA" w:eastAsia="ja-JP"/>
+              </w:rPr>
+              <w:t xml:space="preserve"> </w:t>
+            </w:r>
+            <w:proofErr w:type="spellStart"/>
+            <w:r>
+              <w:rPr>
+                <w:rFonts w:ascii="Arial" w:eastAsiaTheme="minorEastAsia" w:hAnsi="Arial" w:hint="eastAsia"/>
+                <w:color w:val="000000"/>
+                <w:sz w:val="28"/>
+                <w:szCs w:val="28"/>
+                <w:lang w:val="uk-UA" w:eastAsia="ja-JP"/>
+              </w:rPr>
+              <w:t>of</w:t>
+            </w:r>
+            <w:proofErr w:type="spellEnd"/>
+            <w:r>
+              <w:rPr>
+                <w:rFonts w:ascii="Arial" w:eastAsiaTheme="minorEastAsia" w:hAnsi="Arial" w:hint="eastAsia"/>
+                <w:color w:val="000000"/>
+                <w:sz w:val="28"/>
+                <w:szCs w:val="28"/>
+                <w:lang w:val="uk-UA" w:eastAsia="ja-JP"/>
+              </w:rPr>
+              <w:t xml:space="preserve"> </w:t>
+            </w:r>
+            <w:proofErr w:type="spellStart"/>
+            <w:r>
+              <w:rPr>
+                <w:rFonts w:ascii="Arial" w:eastAsiaTheme="minorEastAsia" w:hAnsi="Arial" w:hint="eastAsia"/>
+                <w:color w:val="000000"/>
+                <w:sz w:val="28"/>
+                <w:szCs w:val="28"/>
+                <w:lang w:val="uk-UA" w:eastAsia="ja-JP"/>
+              </w:rPr>
+              <w:t>light</w:t>
+            </w:r>
+            <w:proofErr w:type="spellEnd"/>
+            <w:r>
+              <w:rPr>
+                <w:rFonts w:ascii="Arial" w:eastAsiaTheme="minorEastAsia" w:hAnsi="Arial" w:hint="eastAsia"/>
+                <w:color w:val="000000"/>
+                <w:sz w:val="28"/>
+                <w:szCs w:val="28"/>
+                <w:lang w:val="uk-UA" w:eastAsia="ja-JP"/>
+              </w:rPr>
+              <w:t xml:space="preserve">, </w:t>
+            </w:r>
+            <w:proofErr w:type="spellStart"/>
+            <w:r>
+              <w:rPr>
+                <w:rFonts w:ascii="Arial" w:eastAsiaTheme="minorEastAsia" w:hAnsi="Arial" w:hint="eastAsia"/>
+                <w:color w:val="000000"/>
+                <w:sz w:val="28"/>
+                <w:szCs w:val="28"/>
+                <w:lang w:val="uk-UA" w:eastAsia="ja-JP"/>
+              </w:rPr>
+              <w:t>e.t.c</w:t>
+            </w:r>
+            <w:proofErr w:type="spellEnd"/>
+            <w:r>
+              <w:rPr>
+                <w:rFonts w:ascii="Arial" w:eastAsiaTheme="minorEastAsia" w:hAnsi="Arial" w:hint="eastAsia"/>
+                <w:color w:val="000000"/>
+                <w:sz w:val="28"/>
+                <w:szCs w:val="28"/>
+                <w:lang w:val="uk-UA" w:eastAsia="ja-JP"/>
+              </w:rPr>
+              <w:t>.</w:t>
             </w:r>
           </w:p>
         </w:tc>
@@ -5611,6 +6382,7 @@
                 <w:lang w:eastAsia="ja-JP"/>
               </w:rPr>
             </w:pPr>
+            <w:proofErr w:type="spellStart"/>
             <w:r>
               <w:rPr>
                 <w:rFonts w:ascii="Arial" w:eastAsiaTheme="minorEastAsia" w:hAnsi="Arial" w:hint="eastAsia"/>
@@ -5619,8 +6391,75 @@
                 <w:szCs w:val="28"/>
                 <w:lang w:val="uk-UA" w:eastAsia="ja-JP"/>
               </w:rPr>
-              <w:t>Music in the background</w:t>
-            </w:r>
+              <w:t>Music</w:t>
+            </w:r>
+            <w:proofErr w:type="spellEnd"/>
+            <w:r>
+              <w:rPr>
+                <w:rFonts w:ascii="Arial" w:eastAsiaTheme="minorEastAsia" w:hAnsi="Arial" w:hint="eastAsia"/>
+                <w:color w:val="000000"/>
+                <w:sz w:val="28"/>
+                <w:szCs w:val="28"/>
+                <w:lang w:val="uk-UA" w:eastAsia="ja-JP"/>
+              </w:rPr>
+              <w:t xml:space="preserve"> </w:t>
+            </w:r>
+            <w:proofErr w:type="spellStart"/>
+            <w:r>
+              <w:rPr>
+                <w:rFonts w:ascii="Arial" w:eastAsiaTheme="minorEastAsia" w:hAnsi="Arial" w:hint="eastAsia"/>
+                <w:color w:val="000000"/>
+                <w:sz w:val="28"/>
+                <w:szCs w:val="28"/>
+                <w:lang w:val="uk-UA" w:eastAsia="ja-JP"/>
+              </w:rPr>
+              <w:t>in</w:t>
+            </w:r>
+            <w:proofErr w:type="spellEnd"/>
+            <w:r>
+              <w:rPr>
+                <w:rFonts w:ascii="Arial" w:eastAsiaTheme="minorEastAsia" w:hAnsi="Arial" w:hint="eastAsia"/>
+                <w:color w:val="000000"/>
+                <w:sz w:val="28"/>
+                <w:szCs w:val="28"/>
+                <w:lang w:val="uk-UA" w:eastAsia="ja-JP"/>
+              </w:rPr>
+              <w:t xml:space="preserve"> </w:t>
+            </w:r>
+            <w:proofErr w:type="spellStart"/>
+            <w:r>
+              <w:rPr>
+                <w:rFonts w:ascii="Arial" w:eastAsiaTheme="minorEastAsia" w:hAnsi="Arial" w:hint="eastAsia"/>
+                <w:color w:val="000000"/>
+                <w:sz w:val="28"/>
+                <w:szCs w:val="28"/>
+                <w:lang w:val="uk-UA" w:eastAsia="ja-JP"/>
+              </w:rPr>
+              <w:t>the</w:t>
+            </w:r>
+            <w:proofErr w:type="spellEnd"/>
+            <w:r>
+              <w:rPr>
+                <w:rFonts w:ascii="Arial" w:eastAsiaTheme="minorEastAsia" w:hAnsi="Arial" w:hint="eastAsia"/>
+                <w:color w:val="000000"/>
+                <w:sz w:val="28"/>
+                <w:szCs w:val="28"/>
+                <w:lang w:val="uk-UA" w:eastAsia="ja-JP"/>
+              </w:rPr>
+              <w:t xml:space="preserve"> </w:t>
+            </w:r>
+            <w:proofErr w:type="spellStart"/>
+            <w:r>
+              <w:rPr>
+                <w:rFonts w:ascii="Arial" w:eastAsiaTheme="minorEastAsia" w:hAnsi="Arial" w:hint="eastAsia"/>
+                <w:color w:val="000000"/>
+                <w:sz w:val="28"/>
+                <w:szCs w:val="28"/>
+                <w:lang w:val="uk-UA" w:eastAsia="ja-JP"/>
+              </w:rPr>
+              <w:t>background</w:t>
+            </w:r>
+            <w:proofErr w:type="spellEnd"/>
           </w:p>
         </w:tc>
         <w:tc>
@@ -5670,6 +6509,7 @@
                 <w:lang w:val="uk-UA" w:eastAsia="ja-JP"/>
               </w:rPr>
             </w:pPr>
+            <w:proofErr w:type="spellStart"/>
             <w:r>
               <w:rPr>
                 <w:rFonts w:ascii="Arial" w:eastAsiaTheme="minorEastAsia" w:hAnsi="Arial" w:hint="eastAsia"/>
@@ -5678,8 +6518,97 @@
                 <w:szCs w:val="28"/>
                 <w:lang w:val="uk-UA" w:eastAsia="ja-JP"/>
               </w:rPr>
-              <w:t>Tests for RatingRecord and Savepoint</w:t>
-            </w:r>
+              <w:t>Tests</w:t>
+            </w:r>
+            <w:proofErr w:type="spellEnd"/>
+            <w:r>
+              <w:rPr>
+                <w:rFonts w:ascii="Arial" w:eastAsiaTheme="minorEastAsia" w:hAnsi="Arial" w:hint="eastAsia"/>
+                <w:color w:val="000000"/>
+                <w:sz w:val="28"/>
+                <w:szCs w:val="28"/>
+                <w:lang w:val="uk-UA" w:eastAsia="ja-JP"/>
+              </w:rPr>
+              <w:t xml:space="preserve"> </w:t>
+            </w:r>
+            <w:proofErr w:type="spellStart"/>
+            <w:r>
+              <w:rPr>
+                <w:rFonts w:ascii="Arial" w:eastAsiaTheme="minorEastAsia" w:hAnsi="Arial" w:hint="eastAsia"/>
+                <w:color w:val="000000"/>
+                <w:sz w:val="28"/>
+                <w:szCs w:val="28"/>
+                <w:lang w:val="uk-UA" w:eastAsia="ja-JP"/>
+              </w:rPr>
+              <w:t>for</w:t>
+            </w:r>
+            <w:proofErr w:type="spellEnd"/>
+            <w:r>
+              <w:rPr>
+                <w:rFonts w:ascii="Arial" w:eastAsiaTheme="minorEastAsia" w:hAnsi="Arial" w:hint="eastAsia"/>
+                <w:color w:val="000000"/>
+                <w:sz w:val="28"/>
+                <w:szCs w:val="28"/>
+                <w:lang w:val="uk-UA" w:eastAsia="ja-JP"/>
+              </w:rPr>
+              <w:t xml:space="preserve"> </w:t>
+            </w:r>
+            <w:proofErr w:type="spellStart"/>
+            <w:r>
+              <w:rPr>
+                <w:rFonts w:ascii="Arial" w:eastAsiaTheme="minorEastAsia" w:hAnsi="Arial" w:hint="eastAsia"/>
+                <w:color w:val="000000"/>
+                <w:sz w:val="28"/>
+                <w:szCs w:val="28"/>
+                <w:lang w:val="uk-UA" w:eastAsia="ja-JP"/>
+              </w:rPr>
+              <w:t>RatingRecord</w:t>
+            </w:r>
+            <w:proofErr w:type="spellEnd"/>
+            <w:r>
+              <w:rPr>
+                <w:rFonts w:ascii="Arial" w:eastAsiaTheme="minorEastAsia" w:hAnsi="Arial" w:hint="eastAsia"/>
+                <w:color w:val="000000"/>
+                <w:sz w:val="28"/>
+                <w:szCs w:val="28"/>
+                <w:lang w:val="uk-UA" w:eastAsia="ja-JP"/>
+              </w:rPr>
+              <w:t xml:space="preserve"> </w:t>
+            </w:r>
+            <w:proofErr w:type="spellStart"/>
+            <w:r>
+              <w:rPr>
+                <w:rFonts w:ascii="Arial" w:eastAsiaTheme="minorEastAsia" w:hAnsi="Arial" w:hint="eastAsia"/>
+                <w:color w:val="000000"/>
+                <w:sz w:val="28"/>
+                <w:szCs w:val="28"/>
+                <w:lang w:val="uk-UA" w:eastAsia="ja-JP"/>
+              </w:rPr>
+              <w:t>and</w:t>
+            </w:r>
+            <w:proofErr w:type="spellEnd"/>
+            <w:r>
+              <w:rPr>
+                <w:rFonts w:ascii="Arial" w:eastAsiaTheme="minorEastAsia" w:hAnsi="Arial" w:hint="eastAsia"/>
+                <w:color w:val="000000"/>
+                <w:sz w:val="28"/>
+                <w:szCs w:val="28"/>
+                <w:lang w:val="uk-UA" w:eastAsia="ja-JP"/>
+              </w:rPr>
+              <w:t xml:space="preserve"> </w:t>
+            </w:r>
+            <w:proofErr w:type="spellStart"/>
+            <w:r>
+              <w:rPr>
+                <w:rFonts w:ascii="Arial" w:eastAsiaTheme="minorEastAsia" w:hAnsi="Arial" w:hint="eastAsia"/>
+                <w:color w:val="000000"/>
+                <w:sz w:val="28"/>
+                <w:szCs w:val="28"/>
+                <w:lang w:val="uk-UA" w:eastAsia="ja-JP"/>
+              </w:rPr>
+              <w:t>Savepoint</w:t>
+            </w:r>
+            <w:proofErr w:type="spellEnd"/>
           </w:p>
         </w:tc>
         <w:tc>
@@ -5719,6 +6648,7 @@
                 <w:lang w:val="uk-UA" w:eastAsia="ja-JP"/>
               </w:rPr>
             </w:pPr>
+            <w:proofErr w:type="spellStart"/>
             <w:r>
               <w:rPr>
                 <w:rFonts w:ascii="Arial" w:eastAsiaTheme="minorEastAsia" w:hAnsi="Arial" w:hint="eastAsia"/>
@@ -5727,8 +6657,53 @@
                 <w:szCs w:val="28"/>
                 <w:lang w:val="uk-UA" w:eastAsia="ja-JP"/>
               </w:rPr>
-              <w:t>Popping up tips</w:t>
-            </w:r>
+              <w:t>Popping</w:t>
+            </w:r>
+            <w:proofErr w:type="spellEnd"/>
+            <w:r>
+              <w:rPr>
+                <w:rFonts w:ascii="Arial" w:eastAsiaTheme="minorEastAsia" w:hAnsi="Arial" w:hint="eastAsia"/>
+                <w:color w:val="000000"/>
+                <w:sz w:val="28"/>
+                <w:szCs w:val="28"/>
+                <w:lang w:val="uk-UA" w:eastAsia="ja-JP"/>
+              </w:rPr>
+              <w:t xml:space="preserve"> </w:t>
+            </w:r>
+            <w:proofErr w:type="spellStart"/>
+            <w:r>
+              <w:rPr>
+                <w:rFonts w:ascii="Arial" w:eastAsiaTheme="minorEastAsia" w:hAnsi="Arial" w:hint="eastAsia"/>
+                <w:color w:val="000000"/>
+                <w:sz w:val="28"/>
+                <w:szCs w:val="28"/>
+                <w:lang w:val="uk-UA" w:eastAsia="ja-JP"/>
+              </w:rPr>
+              <w:t>up</w:t>
+            </w:r>
+            <w:proofErr w:type="spellEnd"/>
+            <w:r>
+              <w:rPr>
+                <w:rFonts w:ascii="Arial" w:eastAsiaTheme="minorEastAsia" w:hAnsi="Arial" w:hint="eastAsia"/>
+                <w:color w:val="000000"/>
+                <w:sz w:val="28"/>
+                <w:szCs w:val="28"/>
+                <w:lang w:val="uk-UA" w:eastAsia="ja-JP"/>
+              </w:rPr>
+              <w:t xml:space="preserve"> </w:t>
+            </w:r>
+            <w:proofErr w:type="spellStart"/>
+            <w:r>
+              <w:rPr>
+                <w:rFonts w:ascii="Arial" w:eastAsiaTheme="minorEastAsia" w:hAnsi="Arial" w:hint="eastAsia"/>
+                <w:color w:val="000000"/>
+                <w:sz w:val="28"/>
+                <w:szCs w:val="28"/>
+                <w:lang w:val="uk-UA" w:eastAsia="ja-JP"/>
+              </w:rPr>
+              <w:t>tips</w:t>
+            </w:r>
+            <w:proofErr w:type="spellEnd"/>
           </w:p>
         </w:tc>
         <w:tc>
@@ -5825,7 +6800,29 @@
                 <w:szCs w:val="28"/>
                 <w:lang w:val="en-US" w:eastAsia="ja-JP"/>
               </w:rPr>
-              <w:t>For switching between tabs, for buttons, e.t.c.</w:t>
+              <w:t xml:space="preserve">For switching between tabs, for buttons, </w:t>
+            </w:r>
+            <w:proofErr w:type="spellStart"/>
+            <w:r>
+              <w:rPr>
+                <w:rFonts w:ascii="Arial" w:eastAsiaTheme="minorEastAsia" w:hAnsi="Arial"/>
+                <w:color w:val="000000"/>
+                <w:sz w:val="28"/>
+                <w:szCs w:val="28"/>
+                <w:lang w:val="en-US" w:eastAsia="ja-JP"/>
+              </w:rPr>
+              <w:t>e.t.c</w:t>
+            </w:r>
+            <w:proofErr w:type="spellEnd"/>
+            <w:r>
+              <w:rPr>
+                <w:rFonts w:ascii="Arial" w:eastAsiaTheme="minorEastAsia" w:hAnsi="Arial"/>
+                <w:color w:val="000000"/>
+                <w:sz w:val="28"/>
+                <w:szCs w:val="28"/>
+                <w:lang w:val="en-US" w:eastAsia="ja-JP"/>
+              </w:rPr>
+              <w:t>.</w:t>
             </w:r>
           </w:p>
         </w:tc>

</xml_diff>